<commit_message>
Cleaned up all of the scripts as well as pruning some unused ones
</commit_message>
<xml_diff>
--- a/Documents/Optimisation and experimentation.docx
+++ b/Documents/Optimisation and experimentation.docx
@@ -1,6 +1,6 @@
 
 <file path=word/document.xml><?xml version="1.0" encoding="utf-8"?>
-<w:document xmlns:wpc="http://schemas.microsoft.com/office/word/2010/wordprocessingCanvas" xmlns:mc="http://schemas.openxmlformats.org/markup-compatibility/2006" xmlns:o="urn:schemas-microsoft-com:office:office" xmlns:r="http://schemas.openxmlformats.org/officeDocument/2006/relationships" xmlns:m="http://schemas.openxmlformats.org/officeDocument/2006/math" xmlns:v="urn:schemas-microsoft-com:vml" xmlns:wp14="http://schemas.microsoft.com/office/word/2010/wordprocessingDrawing" xmlns:wp="http://schemas.openxmlformats.org/drawingml/2006/wordprocessingDrawing" xmlns:w10="urn:schemas-microsoft-com:office:word" xmlns:w="http://schemas.openxmlformats.org/wordprocessingml/2006/main" xmlns:w14="http://schemas.microsoft.com/office/word/2010/wordml" xmlns:w15="http://schemas.microsoft.com/office/word/2012/wordml" xmlns:wpg="http://schemas.microsoft.com/office/word/2010/wordprocessingGroup" xmlns:wpi="http://schemas.microsoft.com/office/word/2010/wordprocessingInk" xmlns:wne="http://schemas.microsoft.com/office/word/2006/wordml" xmlns:wps="http://schemas.microsoft.com/office/word/2010/wordprocessingShape" mc:Ignorable="w14 w15 wp14">
+<w:document xmlns:wpc="http://schemas.microsoft.com/office/word/2010/wordprocessingCanvas" xmlns:cx="http://schemas.microsoft.com/office/drawing/2014/chartex" xmlns:cx1="http://schemas.microsoft.com/office/drawing/2015/9/8/chartex" xmlns:mc="http://schemas.openxmlformats.org/markup-compatibility/2006" xmlns:o="urn:schemas-microsoft-com:office:office" xmlns:r="http://schemas.openxmlformats.org/officeDocument/2006/relationships" xmlns:m="http://schemas.openxmlformats.org/officeDocument/2006/math" xmlns:v="urn:schemas-microsoft-com:vml" xmlns:wp14="http://schemas.microsoft.com/office/word/2010/wordprocessingDrawing" xmlns:wp="http://schemas.openxmlformats.org/drawingml/2006/wordprocessingDrawing" xmlns:w10="urn:schemas-microsoft-com:office:word" xmlns:w="http://schemas.openxmlformats.org/wordprocessingml/2006/main" xmlns:w14="http://schemas.microsoft.com/office/word/2010/wordml" xmlns:w15="http://schemas.microsoft.com/office/word/2012/wordml" xmlns:w16se="http://schemas.microsoft.com/office/word/2015/wordml/symex" xmlns:wpg="http://schemas.microsoft.com/office/word/2010/wordprocessingGroup" xmlns:wpi="http://schemas.microsoft.com/office/word/2010/wordprocessingInk" xmlns:wne="http://schemas.microsoft.com/office/word/2006/wordml" xmlns:wps="http://schemas.microsoft.com/office/word/2010/wordprocessingShape" mc:Ignorable="w14 w15 w16se wp14">
   <w:body>
     <w:p>
       <w:pPr>
@@ -87,9 +87,11 @@
                             <w:r>
                               <w:t>“</w:t>
                             </w:r>
+                            <w:proofErr w:type="spellStart"/>
                             <w:r>
                               <w:t>Tuboners</w:t>
                             </w:r>
+                            <w:proofErr w:type="spellEnd"/>
                             <w:r>
                               <w:t>”</w:t>
                             </w:r>
@@ -130,9 +132,11 @@
                       <w:r>
                         <w:t>“</w:t>
                       </w:r>
+                      <w:proofErr w:type="spellStart"/>
                       <w:r>
                         <w:t>Tuboners</w:t>
                       </w:r>
+                      <w:proofErr w:type="spellEnd"/>
                       <w:r>
                         <w:t>”</w:t>
                       </w:r>
@@ -270,8 +274,13 @@
                               <w:t>The player looks directly at the mouse bu</w:t>
                             </w:r>
                             <w:r>
-                              <w:t>t this uses an expensive raycast</w:t>
+                              <w:t xml:space="preserve">t this uses an expensive </w:t>
                             </w:r>
+                            <w:proofErr w:type="spellStart"/>
+                            <w:r>
+                              <w:t>raycast</w:t>
+                            </w:r>
+                            <w:proofErr w:type="spellEnd"/>
                             <w:r>
                               <w:t>. I mitigated this by instead making it run every other frame</w:t>
                             </w:r>
@@ -577,9 +586,174 @@
     <w:p/>
     <w:p/>
     <w:p/>
-    <w:p/>
-    <w:p/>
-    <w:p/>
+    <w:p>
+      <w:bookmarkStart w:id="0" w:name="_GoBack"/>
+      <w:bookmarkEnd w:id="0"/>
+    </w:p>
+    <w:p/>
+    <w:p>
+      <w:r>
+        <w:rPr>
+          <w:noProof/>
+          <w:lang w:eastAsia="en-GB"/>
+        </w:rPr>
+        <w:drawing>
+          <wp:anchor distT="0" distB="0" distL="114300" distR="114300" simplePos="0" relativeHeight="251667456" behindDoc="1" locked="0" layoutInCell="1" allowOverlap="1">
+            <wp:simplePos x="0" y="0"/>
+            <wp:positionH relativeFrom="column">
+              <wp:posOffset>293801</wp:posOffset>
+            </wp:positionH>
+            <wp:positionV relativeFrom="paragraph">
+              <wp:posOffset>45720</wp:posOffset>
+            </wp:positionV>
+            <wp:extent cx="1828800" cy="947565"/>
+            <wp:effectExtent l="0" t="0" r="0" b="5080"/>
+            <wp:wrapNone/>
+            <wp:docPr id="9" name="Picture 9"/>
+            <wp:cNvGraphicFramePr>
+              <a:graphicFrameLocks xmlns:a="http://schemas.openxmlformats.org/drawingml/2006/main" noChangeAspect="1"/>
+            </wp:cNvGraphicFramePr>
+            <a:graphic xmlns:a="http://schemas.openxmlformats.org/drawingml/2006/main">
+              <a:graphicData uri="http://schemas.openxmlformats.org/drawingml/2006/picture">
+                <pic:pic xmlns:pic="http://schemas.openxmlformats.org/drawingml/2006/picture">
+                  <pic:nvPicPr>
+                    <pic:cNvPr id="1" name=""/>
+                    <pic:cNvPicPr/>
+                  </pic:nvPicPr>
+                  <pic:blipFill>
+                    <a:blip r:embed="rId8">
+                      <a:extLst>
+                        <a:ext uri="{28A0092B-C50C-407E-A947-70E740481C1C}">
+                          <a14:useLocalDpi xmlns:a14="http://schemas.microsoft.com/office/drawing/2010/main" val="0"/>
+                        </a:ext>
+                      </a:extLst>
+                    </a:blip>
+                    <a:stretch>
+                      <a:fillRect/>
+                    </a:stretch>
+                  </pic:blipFill>
+                  <pic:spPr>
+                    <a:xfrm>
+                      <a:off x="0" y="0"/>
+                      <a:ext cx="1828800" cy="947565"/>
+                    </a:xfrm>
+                    <a:prstGeom prst="rect">
+                      <a:avLst/>
+                    </a:prstGeom>
+                  </pic:spPr>
+                </pic:pic>
+              </a:graphicData>
+            </a:graphic>
+            <wp14:sizeRelH relativeFrom="margin">
+              <wp14:pctWidth>0</wp14:pctWidth>
+            </wp14:sizeRelH>
+            <wp14:sizeRelV relativeFrom="margin">
+              <wp14:pctHeight>0</wp14:pctHeight>
+            </wp14:sizeRelV>
+          </wp:anchor>
+        </w:drawing>
+      </w:r>
+      <w:r>
+        <w:rPr>
+          <w:noProof/>
+          <w:lang w:eastAsia="en-GB"/>
+        </w:rPr>
+        <mc:AlternateContent>
+          <mc:Choice Requires="wps">
+            <w:drawing>
+              <wp:anchor distT="0" distB="0" distL="114300" distR="114300" simplePos="0" relativeHeight="251666432" behindDoc="0" locked="0" layoutInCell="1" allowOverlap="1">
+                <wp:simplePos x="0" y="0"/>
+                <wp:positionH relativeFrom="column">
+                  <wp:posOffset>2941536</wp:posOffset>
+                </wp:positionH>
+                <wp:positionV relativeFrom="paragraph">
+                  <wp:posOffset>244978</wp:posOffset>
+                </wp:positionV>
+                <wp:extent cx="2751455" cy="474345"/>
+                <wp:effectExtent l="0" t="0" r="10795" b="20955"/>
+                <wp:wrapNone/>
+                <wp:docPr id="7" name="Text Box 7"/>
+                <wp:cNvGraphicFramePr/>
+                <a:graphic xmlns:a="http://schemas.openxmlformats.org/drawingml/2006/main">
+                  <a:graphicData uri="http://schemas.microsoft.com/office/word/2010/wordprocessingShape">
+                    <wps:wsp>
+                      <wps:cNvSpPr txBox="1"/>
+                      <wps:spPr>
+                        <a:xfrm>
+                          <a:off x="0" y="0"/>
+                          <a:ext cx="2751455" cy="474345"/>
+                        </a:xfrm>
+                        <a:prstGeom prst="rect">
+                          <a:avLst/>
+                        </a:prstGeom>
+                        <a:solidFill>
+                          <a:schemeClr val="lt1"/>
+                        </a:solidFill>
+                        <a:ln w="6350">
+                          <a:solidFill>
+                            <a:prstClr val="black"/>
+                          </a:solidFill>
+                        </a:ln>
+                      </wps:spPr>
+                      <wps:txbx>
+                        <w:txbxContent>
+                          <w:p>
+                            <w:r>
+                              <w:t>Added an object pool system for all projectiles</w:t>
+                            </w:r>
+                          </w:p>
+                        </w:txbxContent>
+                      </wps:txbx>
+                      <wps:bodyPr rot="0" spcFirstLastPara="0" vertOverflow="overflow" horzOverflow="overflow" vert="horz" wrap="square" lIns="91440" tIns="45720" rIns="91440" bIns="45720" numCol="1" spcCol="0" rtlCol="0" fromWordArt="0" anchor="t" anchorCtr="0" forceAA="0" compatLnSpc="1">
+                        <a:prstTxWarp prst="textNoShape">
+                          <a:avLst/>
+                        </a:prstTxWarp>
+                        <a:noAutofit/>
+                      </wps:bodyPr>
+                    </wps:wsp>
+                  </a:graphicData>
+                </a:graphic>
+                <wp14:sizeRelH relativeFrom="margin">
+                  <wp14:pctWidth>0</wp14:pctWidth>
+                </wp14:sizeRelH>
+                <wp14:sizeRelV relativeFrom="margin">
+                  <wp14:pctHeight>0</wp14:pctHeight>
+                </wp14:sizeRelV>
+              </wp:anchor>
+            </w:drawing>
+          </mc:Choice>
+          <mc:Fallback>
+            <w:pict>
+              <v:shape id="Text Box 7" o:spid="_x0000_s1028" type="#_x0000_t202" style="position:absolute;margin-left:231.6pt;margin-top:19.3pt;width:216.65pt;height:37.35pt;z-index:251666432;visibility:visible;mso-wrap-style:square;mso-width-percent:0;mso-height-percent:0;mso-wrap-distance-left:9pt;mso-wrap-distance-top:0;mso-wrap-distance-right:9pt;mso-wrap-distance-bottom:0;mso-position-horizontal:absolute;mso-position-horizontal-relative:text;mso-position-vertical:absolute;mso-position-vertical-relative:text;mso-width-percent:0;mso-height-percent:0;mso-width-relative:margin;mso-height-relative:margin;v-text-anchor:top" o:gfxdata="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" fillcolor="white [3201]" strokeweight=".5pt">
+                <v:textbox>
+                  <w:txbxContent>
+                    <w:p>
+                      <w:r>
+                        <w:t>Added an object pool system for all projectiles</w:t>
+                      </w:r>
+                    </w:p>
+                  </w:txbxContent>
+                </v:textbox>
+              </v:shape>
+            </w:pict>
+          </mc:Fallback>
+        </mc:AlternateContent>
+      </w:r>
+    </w:p>
+    <w:p>
+      <w:pPr>
+        <w:tabs>
+          <w:tab w:val="left" w:pos="3406"/>
+        </w:tabs>
+      </w:pPr>
+    </w:p>
+    <w:p>
+      <w:pPr>
+        <w:tabs>
+          <w:tab w:val="left" w:pos="3406"/>
+        </w:tabs>
+      </w:pPr>
+    </w:p>
     <w:p>
       <w:pPr>
         <w:tabs>
@@ -594,10 +768,16 @@
         </w:tabs>
       </w:pPr>
       <w:r>
-        <w:t>Experimentation gifs can be found in the same folder as this documentation. They are gifs of failed shaders that were by-products of the creation process. BurnClip was made this way!</w:t>
+        <w:t xml:space="preserve">Experimentation gifs can be found in the same folder as this documentation. They are gifs of failed shaders that were by-products of the creation process. </w:t>
       </w:r>
-      <w:bookmarkStart w:id="0" w:name="_GoBack"/>
-      <w:bookmarkEnd w:id="0"/>
+      <w:proofErr w:type="spellStart"/>
+      <w:r>
+        <w:t>BurnClip</w:t>
+      </w:r>
+      <w:proofErr w:type="spellEnd"/>
+      <w:r>
+        <w:t xml:space="preserve"> was made this way!</w:t>
+      </w:r>
     </w:p>
     <w:sectPr>
       <w:pgSz w:w="11906" w:h="16838"/>
@@ -610,7 +790,7 @@
 </file>
 
 <file path=word/styles.xml><?xml version="1.0" encoding="utf-8"?>
-<w:styles xmlns:mc="http://schemas.openxmlformats.org/markup-compatibility/2006" xmlns:r="http://schemas.openxmlformats.org/officeDocument/2006/relationships" xmlns:w="http://schemas.openxmlformats.org/wordprocessingml/2006/main" xmlns:w14="http://schemas.microsoft.com/office/word/2010/wordml" xmlns:w15="http://schemas.microsoft.com/office/word/2012/wordml" mc:Ignorable="w14 w15">
+<w:styles xmlns:mc="http://schemas.openxmlformats.org/markup-compatibility/2006" xmlns:r="http://schemas.openxmlformats.org/officeDocument/2006/relationships" xmlns:w="http://schemas.openxmlformats.org/wordprocessingml/2006/main" xmlns:w14="http://schemas.microsoft.com/office/word/2010/wordml" xmlns:w15="http://schemas.microsoft.com/office/word/2012/wordml" xmlns:w16se="http://schemas.microsoft.com/office/word/2015/wordml/symex" mc:Ignorable="w14 w15 w16se">
   <w:docDefaults>
     <w:rPrDefault>
       <w:rPr>

</xml_diff>